<commit_message>
added project schedule and latest version of project proposal
</commit_message>
<xml_diff>
--- a/eritufjohmik_project_proposal.docx
+++ b/eritufjohmik_project_proposal.docx
@@ -421,15 +421,7 @@
         <w:ind w:left="1440"/>
       </w:pPr>
       <w:r>
-        <w:t xml:space="preserve">JHU link on how to use their data – accesses cases, </w:t>
-      </w:r>
-      <w:proofErr w:type="gramStart"/>
-      <w:r>
-        <w:t>vaccinations</w:t>
-      </w:r>
-      <w:proofErr w:type="gramEnd"/>
-      <w:r>
-        <w:t xml:space="preserve"> and testing data</w:t>
+        <w:t>JHU link on how to use their data – accesses cases, vaccinations and testing data</w:t>
       </w:r>
     </w:p>
     <w:p>
@@ -640,6 +632,167 @@
     </w:p>
     <w:p/>
     <w:p/>
+    <w:p>
+      <w:pPr>
+        <w:ind w:left="360" w:firstLine="360"/>
+      </w:pPr>
+      <w:r>
+        <w:t>Basic tasks are: -</w:t>
+      </w:r>
+    </w:p>
+    <w:p>
+      <w:pPr>
+        <w:pStyle w:val="ListParagraph"/>
+        <w:numPr>
+          <w:ilvl w:val="0"/>
+          <w:numId w:val="5"/>
+        </w:numPr>
+      </w:pPr>
+      <w:r>
+        <w:t>Establish base starting point from Mental Health Survey</w:t>
+      </w:r>
+    </w:p>
+    <w:p>
+      <w:pPr>
+        <w:pStyle w:val="ListParagraph"/>
+        <w:numPr>
+          <w:ilvl w:val="0"/>
+          <w:numId w:val="5"/>
+        </w:numPr>
+      </w:pPr>
+      <w:r>
+        <w:t>Focus on U</w:t>
+      </w:r>
+      <w:r>
+        <w:t>S</w:t>
+      </w:r>
+      <w:r>
+        <w:t xml:space="preserve">, UK, Israel, Italy, OZ, NZ, </w:t>
+      </w:r>
+    </w:p>
+    <w:p>
+      <w:pPr>
+        <w:pStyle w:val="ListParagraph"/>
+        <w:numPr>
+          <w:ilvl w:val="0"/>
+          <w:numId w:val="5"/>
+        </w:numPr>
+      </w:pPr>
+      <w:r>
+        <w:t>Focus Omicron first</w:t>
+      </w:r>
+    </w:p>
+    <w:p>
+      <w:pPr>
+        <w:pStyle w:val="ListParagraph"/>
+        <w:numPr>
+          <w:ilvl w:val="0"/>
+          <w:numId w:val="5"/>
+        </w:numPr>
+      </w:pPr>
+      <w:r>
+        <w:t xml:space="preserve">Process / combine JHU </w:t>
+      </w:r>
+      <w:r>
+        <w:t xml:space="preserve">Omicron </w:t>
+      </w:r>
+      <w:r>
+        <w:t>data set</w:t>
+      </w:r>
+    </w:p>
+    <w:p>
+      <w:pPr>
+        <w:pStyle w:val="ListParagraph"/>
+        <w:numPr>
+          <w:ilvl w:val="0"/>
+          <w:numId w:val="5"/>
+        </w:numPr>
+      </w:pPr>
+      <w:r>
+        <w:t>Try and use JHU APIs along the way (optional)</w:t>
+      </w:r>
+    </w:p>
+    <w:p>
+      <w:pPr>
+        <w:pStyle w:val="ListParagraph"/>
+        <w:numPr>
+          <w:ilvl w:val="0"/>
+          <w:numId w:val="5"/>
+        </w:numPr>
+      </w:pPr>
+      <w:r>
+        <w:t>Share / walkthru the extraction with team</w:t>
+      </w:r>
+    </w:p>
+    <w:p>
+      <w:pPr>
+        <w:pStyle w:val="ListParagraph"/>
+        <w:numPr>
+          <w:ilvl w:val="0"/>
+          <w:numId w:val="5"/>
+        </w:numPr>
+      </w:pPr>
+      <w:r>
+        <w:t>Check datasets for anomalies / inconsistencies</w:t>
+      </w:r>
+      <w:r>
+        <w:t xml:space="preserve"> and to ensure that we understand it</w:t>
+      </w:r>
+    </w:p>
+    <w:p>
+      <w:pPr>
+        <w:pStyle w:val="ListParagraph"/>
+        <w:numPr>
+          <w:ilvl w:val="0"/>
+          <w:numId w:val="5"/>
+        </w:numPr>
+      </w:pPr>
+      <w:r>
+        <w:t xml:space="preserve">Look for trends using </w:t>
+      </w:r>
+      <w:r>
+        <w:t xml:space="preserve">statistical </w:t>
+      </w:r>
+      <w:r>
+        <w:t>analysis</w:t>
+      </w:r>
+    </w:p>
+    <w:p>
+      <w:pPr>
+        <w:pStyle w:val="ListParagraph"/>
+        <w:numPr>
+          <w:ilvl w:val="0"/>
+          <w:numId w:val="5"/>
+        </w:numPr>
+      </w:pPr>
+      <w:r>
+        <w:t>Prepare datasets for visualisation</w:t>
+      </w:r>
+    </w:p>
+    <w:p>
+      <w:pPr>
+        <w:pStyle w:val="ListParagraph"/>
+        <w:numPr>
+          <w:ilvl w:val="0"/>
+          <w:numId w:val="5"/>
+        </w:numPr>
+      </w:pPr>
+      <w:r>
+        <w:t>Prepare presentation materials</w:t>
+      </w:r>
+    </w:p>
+    <w:p>
+      <w:pPr>
+        <w:pStyle w:val="ListParagraph"/>
+        <w:numPr>
+          <w:ilvl w:val="0"/>
+          <w:numId w:val="5"/>
+        </w:numPr>
+      </w:pPr>
+      <w:r>
+        <w:t>Walk through presentation to confirm its format / content</w:t>
+      </w:r>
+    </w:p>
     <w:p/>
     <w:sectPr>
       <w:headerReference w:type="default" r:id="rId13"/>

</xml_diff>